<commit_message>
modify the bug file
</commit_message>
<xml_diff>
--- a/0122测试宿舍管理系统.docx
+++ b/0122测试宿舍管理系统.docx
@@ -783,7 +783,7 @@
         <w:drawing>
           <wp:inline distT="0" distB="0" distL="114300" distR="114300">
             <wp:extent cx="5267960" cy="2305050"/>
-            <wp:effectExtent l="0" t="0" r="15240" b="6350"/>
+            <wp:effectExtent l="0" t="0" r="8890" b="0"/>
             <wp:docPr id="18" name="图片 18"/>
             <wp:cNvGraphicFramePr>
               <a:graphicFrameLocks xmlns:a="http://schemas.openxmlformats.org/drawingml/2006/main" noChangeAspect="1"/>
@@ -826,9 +826,12 @@
       <w:r>
         <w:commentReference w:id="15"/>
       </w:r>
-    </w:p>
-    <w:p>
-      <w:commentRangeStart w:id="16"/>
+      <w:r>
+        <w:commentReference w:id="16"/>
+      </w:r>
+    </w:p>
+    <w:p>
+      <w:commentRangeStart w:id="17"/>
       <w:r>
         <w:drawing>
           <wp:inline distT="0" distB="0" distL="114300" distR="114300">
@@ -872,13 +875,13 @@
           </wp:inline>
         </w:drawing>
       </w:r>
-      <w:commentRangeEnd w:id="16"/>
-      <w:r>
-        <w:commentReference w:id="16"/>
-      </w:r>
-    </w:p>
-    <w:p>
-      <w:commentRangeStart w:id="17"/>
+      <w:commentRangeEnd w:id="17"/>
+      <w:r>
+        <w:commentReference w:id="17"/>
+      </w:r>
+    </w:p>
+    <w:p>
+      <w:commentRangeStart w:id="18"/>
       <w:r>
         <w:drawing>
           <wp:inline distT="0" distB="0" distL="114300" distR="114300">
@@ -922,13 +925,13 @@
           </wp:inline>
         </w:drawing>
       </w:r>
-      <w:commentRangeEnd w:id="17"/>
-      <w:r>
-        <w:commentReference w:id="17"/>
-      </w:r>
-    </w:p>
-    <w:p>
-      <w:commentRangeStart w:id="18"/>
+      <w:commentRangeEnd w:id="18"/>
+      <w:r>
+        <w:commentReference w:id="18"/>
+      </w:r>
+    </w:p>
+    <w:p>
+      <w:commentRangeStart w:id="19"/>
       <w:r>
         <w:drawing>
           <wp:inline distT="0" distB="0" distL="114300" distR="114300">
@@ -972,13 +975,13 @@
           </wp:inline>
         </w:drawing>
       </w:r>
-      <w:commentRangeEnd w:id="18"/>
-      <w:r>
-        <w:commentReference w:id="18"/>
-      </w:r>
-    </w:p>
-    <w:p>
-      <w:commentRangeStart w:id="19"/>
+      <w:commentRangeEnd w:id="19"/>
+      <w:r>
+        <w:commentReference w:id="19"/>
+      </w:r>
+    </w:p>
+    <w:p>
+      <w:commentRangeStart w:id="20"/>
       <w:r>
         <w:drawing>
           <wp:inline distT="0" distB="0" distL="114300" distR="114300">
@@ -1022,13 +1025,13 @@
           </wp:inline>
         </w:drawing>
       </w:r>
-      <w:commentRangeEnd w:id="19"/>
-      <w:r>
-        <w:commentReference w:id="19"/>
-      </w:r>
-    </w:p>
-    <w:p>
-      <w:commentRangeStart w:id="20"/>
+      <w:commentRangeEnd w:id="20"/>
+      <w:r>
+        <w:commentReference w:id="20"/>
+      </w:r>
+    </w:p>
+    <w:p>
+      <w:commentRangeStart w:id="21"/>
       <w:r>
         <w:drawing>
           <wp:inline distT="0" distB="0" distL="114300" distR="114300">
@@ -1072,13 +1075,13 @@
           </wp:inline>
         </w:drawing>
       </w:r>
-      <w:commentRangeEnd w:id="20"/>
-      <w:r>
-        <w:commentReference w:id="20"/>
-      </w:r>
-    </w:p>
-    <w:p>
-      <w:commentRangeStart w:id="21"/>
+      <w:commentRangeEnd w:id="21"/>
+      <w:r>
+        <w:commentReference w:id="21"/>
+      </w:r>
+    </w:p>
+    <w:p>
+      <w:commentRangeStart w:id="22"/>
       <w:r>
         <w:drawing>
           <wp:inline distT="0" distB="0" distL="114300" distR="114300">
@@ -1122,13 +1125,13 @@
           </wp:inline>
         </w:drawing>
       </w:r>
-      <w:commentRangeEnd w:id="21"/>
-      <w:r>
-        <w:commentReference w:id="21"/>
-      </w:r>
-    </w:p>
-    <w:p>
-      <w:commentRangeStart w:id="22"/>
+      <w:commentRangeEnd w:id="22"/>
+      <w:r>
+        <w:commentReference w:id="22"/>
+      </w:r>
+    </w:p>
+    <w:p>
+      <w:commentRangeStart w:id="23"/>
       <w:r>
         <w:drawing>
           <wp:inline distT="0" distB="0" distL="114300" distR="114300">
@@ -1172,13 +1175,13 @@
           </wp:inline>
         </w:drawing>
       </w:r>
-      <w:commentRangeEnd w:id="22"/>
-      <w:r>
-        <w:commentReference w:id="22"/>
-      </w:r>
-    </w:p>
-    <w:p>
-      <w:commentRangeStart w:id="23"/>
+      <w:commentRangeEnd w:id="23"/>
+      <w:r>
+        <w:commentReference w:id="23"/>
+      </w:r>
+    </w:p>
+    <w:p>
+      <w:commentRangeStart w:id="24"/>
       <w:r>
         <w:drawing>
           <wp:inline distT="0" distB="0" distL="114300" distR="114300">
@@ -1222,14 +1225,14 @@
           </wp:inline>
         </w:drawing>
       </w:r>
-      <w:commentRangeEnd w:id="23"/>
-      <w:r>
-        <w:commentReference w:id="23"/>
+      <w:commentRangeEnd w:id="24"/>
+      <w:r>
+        <w:commentReference w:id="24"/>
       </w:r>
     </w:p>
     <w:p/>
     <w:p>
-      <w:commentRangeStart w:id="24"/>
+      <w:commentRangeStart w:id="25"/>
       <w:r>
         <w:drawing>
           <wp:inline distT="0" distB="0" distL="114300" distR="114300">
@@ -1273,13 +1276,13 @@
           </wp:inline>
         </w:drawing>
       </w:r>
-      <w:commentRangeEnd w:id="24"/>
-      <w:r>
-        <w:commentReference w:id="24"/>
-      </w:r>
-    </w:p>
-    <w:p>
-      <w:commentRangeStart w:id="25"/>
+      <w:commentRangeEnd w:id="25"/>
+      <w:r>
+        <w:commentReference w:id="25"/>
+      </w:r>
+    </w:p>
+    <w:p>
+      <w:commentRangeStart w:id="26"/>
       <w:r>
         <w:drawing>
           <wp:inline distT="0" distB="0" distL="114300" distR="114300">
@@ -1323,13 +1326,13 @@
           </wp:inline>
         </w:drawing>
       </w:r>
-      <w:commentRangeEnd w:id="25"/>
-      <w:r>
-        <w:commentReference w:id="25"/>
-      </w:r>
-    </w:p>
-    <w:p>
-      <w:commentRangeStart w:id="26"/>
+      <w:commentRangeEnd w:id="26"/>
+      <w:r>
+        <w:commentReference w:id="26"/>
+      </w:r>
+    </w:p>
+    <w:p>
+      <w:commentRangeStart w:id="27"/>
       <w:r>
         <w:drawing>
           <wp:inline distT="0" distB="0" distL="114300" distR="114300">
@@ -1373,13 +1376,13 @@
           </wp:inline>
         </w:drawing>
       </w:r>
-      <w:commentRangeEnd w:id="26"/>
-      <w:r>
-        <w:commentReference w:id="26"/>
-      </w:r>
-    </w:p>
-    <w:p>
-      <w:commentRangeStart w:id="27"/>
+      <w:commentRangeEnd w:id="27"/>
+      <w:r>
+        <w:commentReference w:id="27"/>
+      </w:r>
+    </w:p>
+    <w:p>
+      <w:commentRangeStart w:id="28"/>
       <w:r>
         <w:drawing>
           <wp:inline distT="0" distB="0" distL="114300" distR="114300">
@@ -1423,13 +1426,13 @@
           </wp:inline>
         </w:drawing>
       </w:r>
-      <w:commentRangeEnd w:id="27"/>
-      <w:r>
-        <w:commentReference w:id="27"/>
-      </w:r>
-    </w:p>
-    <w:p>
-      <w:commentRangeStart w:id="28"/>
+      <w:commentRangeEnd w:id="28"/>
+      <w:r>
+        <w:commentReference w:id="28"/>
+      </w:r>
+    </w:p>
+    <w:p>
+      <w:commentRangeStart w:id="29"/>
       <w:r>
         <w:drawing>
           <wp:inline distT="0" distB="0" distL="114300" distR="114300">
@@ -1473,13 +1476,13 @@
           </wp:inline>
         </w:drawing>
       </w:r>
-      <w:commentRangeEnd w:id="28"/>
-      <w:r>
-        <w:commentReference w:id="28"/>
-      </w:r>
-    </w:p>
-    <w:p>
-      <w:commentRangeStart w:id="29"/>
+      <w:commentRangeEnd w:id="29"/>
+      <w:r>
+        <w:commentReference w:id="29"/>
+      </w:r>
+    </w:p>
+    <w:p>
+      <w:commentRangeStart w:id="30"/>
       <w:r>
         <w:drawing>
           <wp:inline distT="0" distB="0" distL="114300" distR="114300">
@@ -1523,13 +1526,13 @@
           </wp:inline>
         </w:drawing>
       </w:r>
-      <w:commentRangeEnd w:id="29"/>
-      <w:r>
-        <w:commentReference w:id="29"/>
-      </w:r>
-    </w:p>
-    <w:p>
-      <w:commentRangeStart w:id="30"/>
+      <w:commentRangeEnd w:id="30"/>
+      <w:r>
+        <w:commentReference w:id="30"/>
+      </w:r>
+    </w:p>
+    <w:p>
+      <w:commentRangeStart w:id="31"/>
       <w:r>
         <w:drawing>
           <wp:inline distT="0" distB="0" distL="114300" distR="114300">
@@ -1573,13 +1576,14 @@
           </wp:inline>
         </w:drawing>
       </w:r>
-      <w:commentRangeEnd w:id="30"/>
-      <w:r>
-        <w:commentReference w:id="30"/>
-      </w:r>
-    </w:p>
-    <w:p>
-      <w:commentRangeStart w:id="31"/>
+      <w:commentRangeEnd w:id="31"/>
+      <w:r>
+        <w:commentReference w:id="31"/>
+      </w:r>
+    </w:p>
+    <w:p>
+      <w:commentRangeStart w:id="32"/>
+      <w:commentRangeStart w:id="33"/>
       <w:r>
         <w:drawing>
           <wp:inline distT="0" distB="0" distL="114300" distR="114300">
@@ -1623,13 +1627,18 @@
           </wp:inline>
         </w:drawing>
       </w:r>
-      <w:commentRangeEnd w:id="31"/>
-      <w:r>
-        <w:commentReference w:id="31"/>
-      </w:r>
-    </w:p>
-    <w:p>
-      <w:commentRangeStart w:id="32"/>
+      <w:commentRangeEnd w:id="32"/>
+      <w:r>
+        <w:commentReference w:id="32"/>
+      </w:r>
+      <w:commentRangeEnd w:id="33"/>
+      <w:r>
+        <w:commentReference w:id="33"/>
+      </w:r>
+    </w:p>
+    <w:p>
+      <w:commentRangeStart w:id="34"/>
+      <w:commentRangeStart w:id="35"/>
       <w:r>
         <w:drawing>
           <wp:inline distT="0" distB="0" distL="114300" distR="114300">
@@ -1673,13 +1682,18 @@
           </wp:inline>
         </w:drawing>
       </w:r>
-      <w:commentRangeEnd w:id="32"/>
-      <w:r>
-        <w:commentReference w:id="32"/>
-      </w:r>
-    </w:p>
-    <w:p>
-      <w:commentRangeStart w:id="33"/>
+      <w:commentRangeEnd w:id="34"/>
+      <w:r>
+        <w:commentReference w:id="34"/>
+      </w:r>
+      <w:commentRangeEnd w:id="35"/>
+      <w:r>
+        <w:commentReference w:id="35"/>
+      </w:r>
+    </w:p>
+    <w:p>
+      <w:commentRangeStart w:id="36"/>
+      <w:commentRangeStart w:id="37"/>
       <w:r>
         <w:drawing>
           <wp:inline distT="0" distB="0" distL="114300" distR="114300">
@@ -1723,13 +1737,17 @@
           </wp:inline>
         </w:drawing>
       </w:r>
-      <w:commentRangeEnd w:id="33"/>
-      <w:r>
-        <w:commentReference w:id="33"/>
-      </w:r>
-    </w:p>
-    <w:p>
-      <w:commentRangeStart w:id="34"/>
+      <w:commentRangeEnd w:id="36"/>
+      <w:r>
+        <w:commentReference w:id="36"/>
+      </w:r>
+      <w:commentRangeEnd w:id="37"/>
+      <w:r>
+        <w:commentReference w:id="37"/>
+      </w:r>
+    </w:p>
+    <w:p>
+      <w:commentRangeStart w:id="38"/>
       <w:r>
         <w:drawing>
           <wp:inline distT="0" distB="0" distL="114300" distR="114300">
@@ -1773,13 +1791,14 @@
           </wp:inline>
         </w:drawing>
       </w:r>
-      <w:commentRangeEnd w:id="34"/>
-      <w:r>
-        <w:commentReference w:id="34"/>
-      </w:r>
-    </w:p>
-    <w:p>
-      <w:commentRangeStart w:id="35"/>
+      <w:commentRangeEnd w:id="38"/>
+      <w:r>
+        <w:commentReference w:id="38"/>
+      </w:r>
+    </w:p>
+    <w:p>
+      <w:commentRangeStart w:id="39"/>
+      <w:commentRangeStart w:id="40"/>
       <w:r>
         <w:drawing>
           <wp:inline distT="0" distB="0" distL="114300" distR="114300">
@@ -1823,13 +1842,17 @@
           </wp:inline>
         </w:drawing>
       </w:r>
-      <w:commentRangeEnd w:id="35"/>
-      <w:r>
-        <w:commentReference w:id="35"/>
-      </w:r>
-    </w:p>
-    <w:p>
-      <w:commentRangeStart w:id="36"/>
+      <w:commentRangeEnd w:id="39"/>
+      <w:r>
+        <w:commentReference w:id="39"/>
+      </w:r>
+      <w:commentRangeEnd w:id="40"/>
+      <w:r>
+        <w:commentReference w:id="40"/>
+      </w:r>
+    </w:p>
+    <w:p>
+      <w:commentRangeStart w:id="41"/>
       <w:r>
         <w:drawing>
           <wp:inline distT="0" distB="0" distL="114300" distR="114300">
@@ -1873,10 +1896,12 @@
           </wp:inline>
         </w:drawing>
       </w:r>
-      <w:commentRangeEnd w:id="36"/>
-      <w:r>
-        <w:commentReference w:id="36"/>
-      </w:r>
+      <w:commentRangeEnd w:id="41"/>
+      <w:r>
+        <w:commentReference w:id="41"/>
+      </w:r>
+      <w:bookmarkStart w:id="0" w:name="_GoBack"/>
+      <w:bookmarkEnd w:id="0"/>
     </w:p>
     <w:sectPr>
       <w:pgSz w:w="11906" w:h="16838"/>
@@ -1917,7 +1942,7 @@
           <w:rFonts w:hint="eastAsia"/>
           <w:lang w:val="en-US" w:eastAsia="zh-CN"/>
         </w:rPr>
-        <w:t>校区只提供查看</w:t>
+        <w:t>校区只提供查看2</w:t>
       </w:r>
     </w:p>
   </w:comment>
@@ -2222,7 +2247,7 @@
       </w:r>
     </w:p>
   </w:comment>
-  <w:comment w:id="15" w:author="pm_zhou" w:date="2019-01-22T19:32:13Z" w:initials="p">
+  <w:comment w:id="15" w:author="懂得失去。" w:date="2019-01-24T11:39:19Z" w:initials="">
     <w:p>
       <w:pPr>
         <w:pStyle w:val="2"/>
@@ -2232,6 +2257,24 @@
         </w:rPr>
       </w:pPr>
       <w:r>
+        <w:rPr>
+          <w:rFonts w:hint="eastAsia"/>
+          <w:lang w:val="en-US" w:eastAsia="zh-CN"/>
+        </w:rPr>
+        <w:t>人员信息是同步基础平台的人员，同步按钮，等于刷新</w:t>
+      </w:r>
+    </w:p>
+  </w:comment>
+  <w:comment w:id="16" w:author="pm_zhou" w:date="2019-01-22T19:32:13Z" w:initials="p">
+    <w:p>
+      <w:pPr>
+        <w:pStyle w:val="2"/>
+        <w:rPr>
+          <w:rFonts w:hint="eastAsia" w:eastAsiaTheme="minorEastAsia"/>
+          <w:lang w:val="en-US" w:eastAsia="zh-CN"/>
+        </w:rPr>
+      </w:pPr>
+      <w:r>
         <w:t>人员信息这个按钮是写错了功能还是啥意思？点击也没有效果！--联系黄家成，他是宿舍的产品经理</w:t>
       </w:r>
       <w:r>
@@ -2243,7 +2286,7 @@
       </w:r>
     </w:p>
   </w:comment>
-  <w:comment w:id="16" w:author="pm_zhou" w:date="2019-01-22T19:36:26Z" w:initials="p">
+  <w:comment w:id="17" w:author="pm_zhou" w:date="2019-01-22T19:36:26Z" w:initials="p">
     <w:p>
       <w:pPr>
         <w:pStyle w:val="2"/>
@@ -2264,7 +2307,7 @@
       </w:r>
     </w:p>
   </w:comment>
-  <w:comment w:id="17" w:author="pm_zhou" w:date="2019-01-22T19:40:40Z" w:initials="p">
+  <w:comment w:id="18" w:author="pm_zhou" w:date="2019-01-22T19:40:40Z" w:initials="p">
     <w:p>
       <w:pPr>
         <w:pStyle w:val="2"/>
@@ -2274,7 +2317,7 @@
       </w:r>
     </w:p>
   </w:comment>
-  <w:comment w:id="18" w:author="pm_zhou" w:date="2019-01-22T19:43:17Z" w:initials="p">
+  <w:comment w:id="19" w:author="pm_zhou" w:date="2019-01-22T19:43:17Z" w:initials="p">
     <w:p>
       <w:pPr>
         <w:pStyle w:val="2"/>
@@ -2289,7 +2332,7 @@
       </w:pPr>
     </w:p>
   </w:comment>
-  <w:comment w:id="19" w:author="pm_zhou" w:date="2019-01-22T19:44:48Z" w:initials="p">
+  <w:comment w:id="20" w:author="pm_zhou" w:date="2019-01-22T19:44:48Z" w:initials="p">
     <w:p>
       <w:pPr>
         <w:pStyle w:val="2"/>
@@ -2299,7 +2342,7 @@
       </w:r>
     </w:p>
   </w:comment>
-  <w:comment w:id="20" w:author="pm_zhou" w:date="2019-01-22T19:46:23Z" w:initials="p">
+  <w:comment w:id="21" w:author="pm_zhou" w:date="2019-01-22T19:46:23Z" w:initials="p">
     <w:p>
       <w:pPr>
         <w:pStyle w:val="2"/>
@@ -2328,7 +2371,7 @@
       </w:r>
     </w:p>
   </w:comment>
-  <w:comment w:id="21" w:author="pm_zhou" w:date="2019-01-22T19:48:24Z" w:initials="p">
+  <w:comment w:id="22" w:author="pm_zhou" w:date="2019-01-22T19:48:24Z" w:initials="p">
     <w:p>
       <w:pPr>
         <w:pStyle w:val="2"/>
@@ -2359,7 +2402,7 @@
       </w:r>
     </w:p>
   </w:comment>
-  <w:comment w:id="22" w:author="pm_zhou" w:date="2019-01-22T20:03:58Z" w:initials="p">
+  <w:comment w:id="23" w:author="pm_zhou" w:date="2019-01-22T20:03:58Z" w:initials="p">
     <w:p>
       <w:pPr>
         <w:pStyle w:val="2"/>
@@ -2381,7 +2424,7 @@
       </w:r>
     </w:p>
   </w:comment>
-  <w:comment w:id="23" w:author="pm_zhou" w:date="2019-01-22T20:06:49Z" w:initials="p">
+  <w:comment w:id="24" w:author="pm_zhou" w:date="2019-01-22T20:06:49Z" w:initials="p">
     <w:p>
       <w:pPr>
         <w:pStyle w:val="2"/>
@@ -2402,7 +2445,7 @@
       </w:r>
     </w:p>
   </w:comment>
-  <w:comment w:id="24" w:author="pm_zhou" w:date="2019-01-22T20:20:07Z" w:initials="p">
+  <w:comment w:id="25" w:author="pm_zhou" w:date="2019-01-22T20:20:07Z" w:initials="p">
     <w:p>
       <w:pPr>
         <w:pStyle w:val="2"/>
@@ -2431,7 +2474,7 @@
       </w:r>
     </w:p>
   </w:comment>
-  <w:comment w:id="25" w:author="pm_zhou" w:date="2019-01-22T20:21:16Z" w:initials="p">
+  <w:comment w:id="26" w:author="pm_zhou" w:date="2019-01-22T20:21:16Z" w:initials="p">
     <w:p>
       <w:pPr>
         <w:pStyle w:val="2"/>
@@ -2452,7 +2495,7 @@
       </w:r>
     </w:p>
   </w:comment>
-  <w:comment w:id="26" w:author="pm_zhou" w:date="2019-01-22T20:23:20Z" w:initials="p">
+  <w:comment w:id="27" w:author="pm_zhou" w:date="2019-01-22T20:23:20Z" w:initials="p">
     <w:p>
       <w:pPr>
         <w:pStyle w:val="2"/>
@@ -2462,7 +2505,7 @@
       </w:r>
     </w:p>
   </w:comment>
-  <w:comment w:id="27" w:author="pm_zhou" w:date="2019-01-22T20:24:23Z" w:initials="p">
+  <w:comment w:id="28" w:author="pm_zhou" w:date="2019-01-22T20:24:23Z" w:initials="p">
     <w:p>
       <w:pPr>
         <w:pStyle w:val="2"/>
@@ -2483,7 +2526,7 @@
       </w:r>
     </w:p>
   </w:comment>
-  <w:comment w:id="28" w:author="pm_zhou" w:date="2019-01-22T20:25:31Z" w:initials="p">
+  <w:comment w:id="29" w:author="pm_zhou" w:date="2019-01-22T20:25:31Z" w:initials="p">
     <w:p>
       <w:pPr>
         <w:pStyle w:val="2"/>
@@ -2533,7 +2576,7 @@
       </w:pPr>
     </w:p>
   </w:comment>
-  <w:comment w:id="29" w:author="pm_zhou" w:date="2019-01-22T20:34:49Z" w:initials="p">
+  <w:comment w:id="30" w:author="pm_zhou" w:date="2019-01-22T20:34:49Z" w:initials="p">
     <w:p>
       <w:pPr>
         <w:pStyle w:val="2"/>
@@ -2562,7 +2605,7 @@
       </w:r>
     </w:p>
   </w:comment>
-  <w:comment w:id="30" w:author="pm_zhou" w:date="2019-01-22T20:36:53Z" w:initials="p">
+  <w:comment w:id="31" w:author="pm_zhou" w:date="2019-01-22T20:36:53Z" w:initials="p">
     <w:p>
       <w:pPr>
         <w:pStyle w:val="2"/>
@@ -2583,12 +2626,30 @@
       </w:r>
     </w:p>
   </w:comment>
-  <w:comment w:id="31" w:author="pm_zhou" w:date="2019-01-22T20:37:51Z" w:initials="p">
+  <w:comment w:id="32" w:author="懂得失去。" w:date="2019-01-24T11:41:07Z" w:initials="">
     <w:p>
       <w:pPr>
         <w:pStyle w:val="2"/>
         <w:rPr>
           <w:rFonts w:hint="eastAsia" w:eastAsiaTheme="minorEastAsia"/>
+          <w:lang w:eastAsia="zh-CN"/>
+        </w:rPr>
+      </w:pPr>
+      <w:r>
+        <w:rPr>
+          <w:rFonts w:hint="eastAsia"/>
+          <w:lang w:eastAsia="zh-CN"/>
+        </w:rPr>
+        <w:t>图标作用</w:t>
+      </w:r>
+    </w:p>
+  </w:comment>
+  <w:comment w:id="33" w:author="pm_zhou" w:date="2019-01-22T20:37:51Z" w:initials="p">
+    <w:p>
+      <w:pPr>
+        <w:pStyle w:val="2"/>
+        <w:rPr>
+          <w:rFonts w:hint="eastAsia" w:eastAsiaTheme="minorEastAsia"/>
           <w:lang w:val="en-US" w:eastAsia="zh-CN"/>
         </w:rPr>
       </w:pPr>
@@ -2604,7 +2665,25 @@
       </w:r>
     </w:p>
   </w:comment>
-  <w:comment w:id="32" w:author="pm_zhou" w:date="2019-01-22T20:38:58Z" w:initials="p">
+  <w:comment w:id="34" w:author="懂得失去。" w:date="2019-01-24T11:42:07Z" w:initials="">
+    <w:p>
+      <w:pPr>
+        <w:pStyle w:val="2"/>
+        <w:rPr>
+          <w:rFonts w:hint="eastAsia" w:eastAsiaTheme="minorEastAsia"/>
+          <w:lang w:eastAsia="zh-CN"/>
+        </w:rPr>
+      </w:pPr>
+      <w:r>
+        <w:rPr>
+          <w:rFonts w:hint="eastAsia"/>
+          <w:lang w:eastAsia="zh-CN"/>
+        </w:rPr>
+        <w:t>搬进来不做登记</w:t>
+      </w:r>
+    </w:p>
+  </w:comment>
+  <w:comment w:id="35" w:author="pm_zhou" w:date="2019-01-22T20:38:58Z" w:initials="p">
     <w:p>
       <w:pPr>
         <w:pStyle w:val="2"/>
@@ -2637,7 +2716,32 @@
       </w:r>
     </w:p>
   </w:comment>
-  <w:comment w:id="33" w:author="pm_zhou" w:date="2019-01-22T20:40:38Z" w:initials="p">
+  <w:comment w:id="36" w:author="懂得失去。" w:date="2019-01-24T11:43:45Z" w:initials="">
+    <w:p>
+      <w:pPr>
+        <w:pStyle w:val="2"/>
+        <w:rPr>
+          <w:rFonts w:hint="eastAsia" w:eastAsiaTheme="minorEastAsia"/>
+          <w:lang w:val="en-US" w:eastAsia="zh-CN"/>
+        </w:rPr>
+      </w:pPr>
+      <w:r>
+        <w:rPr>
+          <w:rFonts w:hint="eastAsia"/>
+          <w:lang w:eastAsia="zh-CN"/>
+        </w:rPr>
+        <w:t>所有的学号都是调用基础平台的没做为绑定作用</w:t>
+      </w:r>
+      <w:r>
+        <w:rPr>
+          <w:rFonts w:hint="eastAsia"/>
+          <w:lang w:val="en-US" w:eastAsia="zh-CN"/>
+        </w:rPr>
+        <w:t xml:space="preserve"> 的</w:t>
+      </w:r>
+    </w:p>
+  </w:comment>
+  <w:comment w:id="37" w:author="pm_zhou" w:date="2019-01-22T20:40:38Z" w:initials="p">
     <w:p>
       <w:pPr>
         <w:pStyle w:val="2"/>
@@ -2670,7 +2774,7 @@
       </w:r>
     </w:p>
   </w:comment>
-  <w:comment w:id="34" w:author="pm_zhou" w:date="2019-01-22T20:42:06Z" w:initials="p">
+  <w:comment w:id="38" w:author="pm_zhou" w:date="2019-01-22T20:42:06Z" w:initials="p">
     <w:p>
       <w:pPr>
         <w:pStyle w:val="2"/>
@@ -2680,12 +2784,30 @@
       </w:r>
     </w:p>
   </w:comment>
-  <w:comment w:id="35" w:author="pm_zhou" w:date="2019-01-22T20:43:24Z" w:initials="p">
+  <w:comment w:id="39" w:author="懂得失去。" w:date="2019-01-24T11:44:45Z" w:initials="">
     <w:p>
       <w:pPr>
         <w:pStyle w:val="2"/>
         <w:rPr>
           <w:rFonts w:hint="eastAsia" w:eastAsiaTheme="minorEastAsia"/>
+          <w:lang w:eastAsia="zh-CN"/>
+        </w:rPr>
+      </w:pPr>
+      <w:r>
+        <w:rPr>
+          <w:rFonts w:hint="eastAsia"/>
+          <w:lang w:eastAsia="zh-CN"/>
+        </w:rPr>
+        <w:t>表扬内容改为内容</w:t>
+      </w:r>
+    </w:p>
+  </w:comment>
+  <w:comment w:id="40" w:author="pm_zhou" w:date="2019-01-22T20:43:24Z" w:initials="p">
+    <w:p>
+      <w:pPr>
+        <w:pStyle w:val="2"/>
+        <w:rPr>
+          <w:rFonts w:hint="eastAsia" w:eastAsiaTheme="minorEastAsia"/>
           <w:lang w:val="en-US" w:eastAsia="zh-CN"/>
         </w:rPr>
       </w:pPr>
@@ -2701,7 +2823,7 @@
       </w:r>
     </w:p>
   </w:comment>
-  <w:comment w:id="36" w:author="pm_zhou" w:date="2019-01-22T20:45:05Z" w:initials="p">
+  <w:comment w:id="41" w:author="pm_zhou" w:date="2019-01-22T20:45:05Z" w:initials="p">
     <w:p>
       <w:pPr>
         <w:pStyle w:val="2"/>
@@ -2744,8 +2866,6 @@
         </w:rPr>
         <w:t>1</w:t>
       </w:r>
-      <w:bookmarkStart w:id="0" w:name="_GoBack"/>
-      <w:bookmarkEnd w:id="0"/>
     </w:p>
     <w:p>
       <w:pPr>
@@ -2758,43 +2878,48 @@
 
 <file path=word/commentsExtended.xml><?xml version="1.0" encoding="utf-8"?>
 <w15:commentsEx xmlns:wpc="http://schemas.microsoft.com/office/word/2010/wordprocessingCanvas" xmlns:mc="http://schemas.openxmlformats.org/markup-compatibility/2006" xmlns:o="urn:schemas-microsoft-com:office:office" xmlns:r="http://schemas.openxmlformats.org/officeDocument/2006/relationships" xmlns:m="http://schemas.openxmlformats.org/officeDocument/2006/math" xmlns:v="urn:schemas-microsoft-com:vml" xmlns:wp14="http://schemas.microsoft.com/office/word/2010/wordprocessingDrawing" xmlns:wp="http://schemas.openxmlformats.org/drawingml/2006/wordprocessingDrawing" xmlns:w="http://schemas.openxmlformats.org/wordprocessingml/2006/main" xmlns:w14="http://schemas.microsoft.com/office/word/2010/wordml" xmlns:w15="http://schemas.microsoft.com/office/word/2012/wordml" xmlns:w10="urn:schemas-microsoft-com:office:word" xmlns:wpg="http://schemas.microsoft.com/office/word/2010/wordprocessingGroup" xmlns:wpi="http://schemas.microsoft.com/office/word/2010/wordprocessingInk" xmlns:wne="http://schemas.microsoft.com/office/word/2006/wordml" xmlns:wps="http://schemas.microsoft.com/office/word/2010/wordprocessingShape" xmlns:wpsCustomData="http://www.wps.cn/officeDocument/2013/wpsCustomData" mc:Ignorable="w14 w15 wp14">
-  <w15:commentEx w15:paraId="234773AD" w15:done="0"/>
-  <w15:commentEx w15:paraId="009A1BC5" w15:done="0"/>
-  <w15:commentEx w15:paraId="18AD7AA0" w15:done="0"/>
-  <w15:commentEx w15:paraId="4B49491A" w15:done="0"/>
-  <w15:commentEx w15:paraId="59A7040B" w15:done="0"/>
-  <w15:commentEx w15:paraId="69C102F9" w15:done="0"/>
-  <w15:commentEx w15:paraId="77FB29A3" w15:done="0"/>
-  <w15:commentEx w15:paraId="3DB02C22" w15:done="0"/>
-  <w15:commentEx w15:paraId="631E2672" w15:done="0"/>
-  <w15:commentEx w15:paraId="73D11AB4" w15:done="0"/>
-  <w15:commentEx w15:paraId="19294EC9" w15:done="0"/>
-  <w15:commentEx w15:paraId="450C3DA5" w15:done="0"/>
-  <w15:commentEx w15:paraId="02D21134" w15:done="0"/>
-  <w15:commentEx w15:paraId="11953C84" w15:done="0"/>
-  <w15:commentEx w15:paraId="791D3E4B" w15:done="0"/>
-  <w15:commentEx w15:paraId="58D377BB" w15:done="0"/>
-  <w15:commentEx w15:paraId="46092027" w15:done="0"/>
-  <w15:commentEx w15:paraId="43E06DB6" w15:done="0"/>
-  <w15:commentEx w15:paraId="2065779A" w15:done="0"/>
-  <w15:commentEx w15:paraId="26E91466" w15:done="0"/>
-  <w15:commentEx w15:paraId="10A94A3B" w15:done="0"/>
-  <w15:commentEx w15:paraId="485F47FC" w15:done="0"/>
-  <w15:commentEx w15:paraId="06D04688" w15:done="0"/>
-  <w15:commentEx w15:paraId="4DC67E41" w15:done="0"/>
-  <w15:commentEx w15:paraId="03191B2A" w15:done="0"/>
-  <w15:commentEx w15:paraId="5DBD09B9" w15:done="0"/>
-  <w15:commentEx w15:paraId="78A20078" w15:done="0"/>
-  <w15:commentEx w15:paraId="5F627906" w15:done="0"/>
-  <w15:commentEx w15:paraId="1F21171B" w15:done="0"/>
-  <w15:commentEx w15:paraId="7BB9036F" w15:done="0"/>
-  <w15:commentEx w15:paraId="05764631" w15:done="0"/>
-  <w15:commentEx w15:paraId="5DB20190" w15:done="0"/>
-  <w15:commentEx w15:paraId="07284B7D" w15:done="0"/>
-  <w15:commentEx w15:paraId="367B7370" w15:done="0"/>
-  <w15:commentEx w15:paraId="2F720858" w15:done="0"/>
-  <w15:commentEx w15:paraId="50EA5B02" w15:done="0"/>
-  <w15:commentEx w15:paraId="759A29F3" w15:done="0"/>
+  <w15:commentEx w15:paraId="0FA57CE9" w15:done="0"/>
+  <w15:commentEx w15:paraId="0B4732AE" w15:done="0"/>
+  <w15:commentEx w15:paraId="0AFF020C" w15:done="0"/>
+  <w15:commentEx w15:paraId="4E1C1B8E" w15:done="0"/>
+  <w15:commentEx w15:paraId="333755BF" w15:done="0"/>
+  <w15:commentEx w15:paraId="5D1A7B7B" w15:done="0"/>
+  <w15:commentEx w15:paraId="7D9933AB" w15:done="0"/>
+  <w15:commentEx w15:paraId="24DD31E3" w15:done="0"/>
+  <w15:commentEx w15:paraId="62C166D0" w15:done="0"/>
+  <w15:commentEx w15:paraId="1FC2323F" w15:done="0"/>
+  <w15:commentEx w15:paraId="63301171" w15:done="0"/>
+  <w15:commentEx w15:paraId="5621393E" w15:done="0"/>
+  <w15:commentEx w15:paraId="2BB95F81" w15:done="0"/>
+  <w15:commentEx w15:paraId="6CDF74C4" w15:done="0"/>
+  <w15:commentEx w15:paraId="3D7E74F2" w15:done="0"/>
+  <w15:commentEx w15:paraId="0ACE6BBC" w15:done="0"/>
+  <w15:commentEx w15:paraId="1AA12BE7" w15:done="0"/>
+  <w15:commentEx w15:paraId="77C33194" w15:done="0"/>
+  <w15:commentEx w15:paraId="6CE026CD" w15:done="0"/>
+  <w15:commentEx w15:paraId="46201373" w15:done="0"/>
+  <w15:commentEx w15:paraId="3F281B30" w15:done="0"/>
+  <w15:commentEx w15:paraId="42251AFA" w15:done="0"/>
+  <w15:commentEx w15:paraId="32C103B5" w15:done="0"/>
+  <w15:commentEx w15:paraId="12A54F05" w15:done="0"/>
+  <w15:commentEx w15:paraId="7A4151AF" w15:done="0"/>
+  <w15:commentEx w15:paraId="3F8D5417" w15:done="0"/>
+  <w15:commentEx w15:paraId="074E64F6" w15:done="0"/>
+  <w15:commentEx w15:paraId="1A754ABE" w15:done="0"/>
+  <w15:commentEx w15:paraId="21C950E5" w15:done="0"/>
+  <w15:commentEx w15:paraId="09133B33" w15:done="0"/>
+  <w15:commentEx w15:paraId="6B934CE1" w15:done="0"/>
+  <w15:commentEx w15:paraId="4C416EE0" w15:done="0"/>
+  <w15:commentEx w15:paraId="4C432DF5" w15:done="0"/>
+  <w15:commentEx w15:paraId="4BC6544C" w15:done="0"/>
+  <w15:commentEx w15:paraId="0CED4D46" w15:done="0"/>
+  <w15:commentEx w15:paraId="3BBC3335" w15:done="0"/>
+  <w15:commentEx w15:paraId="22AD7AAF" w15:done="0"/>
+  <w15:commentEx w15:paraId="47481372" w15:done="0"/>
+  <w15:commentEx w15:paraId="07F70FA1" w15:done="0"/>
+  <w15:commentEx w15:paraId="15227404" w15:done="0"/>
+  <w15:commentEx w15:paraId="756314A8" w15:done="0"/>
+  <w15:commentEx w15:paraId="6AB455E9" w15:done="0"/>
 </w15:commentsEx>
 </file>
 
@@ -2867,6 +2992,9 @@
 <w15:people xmlns:wpc="http://schemas.microsoft.com/office/word/2010/wordprocessingCanvas" xmlns:mc="http://schemas.openxmlformats.org/markup-compatibility/2006" xmlns:o="urn:schemas-microsoft-com:office:office" xmlns:r="http://schemas.openxmlformats.org/officeDocument/2006/relationships" xmlns:m="http://schemas.openxmlformats.org/officeDocument/2006/math" xmlns:v="urn:schemas-microsoft-com:vml" xmlns:wp14="http://schemas.microsoft.com/office/word/2010/wordprocessingDrawing" xmlns:wp="http://schemas.openxmlformats.org/drawingml/2006/wordprocessingDrawing" xmlns:w="http://schemas.openxmlformats.org/wordprocessingml/2006/main" xmlns:w14="http://schemas.microsoft.com/office/word/2010/wordml" xmlns:w15="http://schemas.microsoft.com/office/word/2012/wordml" xmlns:w10="urn:schemas-microsoft-com:office:word" xmlns:wpg="http://schemas.microsoft.com/office/word/2010/wordprocessingGroup" xmlns:wpi="http://schemas.microsoft.com/office/word/2010/wordprocessingInk" xmlns:wne="http://schemas.microsoft.com/office/word/2006/wordml" xmlns:wps="http://schemas.microsoft.com/office/word/2010/wordprocessingShape" xmlns:wpsCustomData="http://www.wps.cn/officeDocument/2013/wpsCustomData" mc:Ignorable="w14 w15 wp14">
   <w15:person w15:author="pm_zhou">
     <w15:presenceInfo w15:providerId="None" w15:userId="pm_zhou"/>
+  </w15:person>
+  <w15:person w15:author="懂得失去。">
+    <w15:presenceInfo w15:providerId="WPS Office" w15:userId="2755619579"/>
   </w15:person>
 </w15:people>
 </file>
@@ -3146,13 +3274,13 @@
       <w:lang w:val="en-US" w:eastAsia="zh-CN" w:bidi="ar-SA"/>
     </w:rPr>
   </w:style>
-  <w:style w:type="character" w:default="1" w:styleId="4">
+  <w:style w:type="character" w:default="1" w:styleId="3">
     <w:name w:val="Default Paragraph Font"/>
     <w:semiHidden/>
     <w:qFormat/>
     <w:uiPriority w:val="0"/>
   </w:style>
-  <w:style w:type="table" w:default="1" w:styleId="3">
+  <w:style w:type="table" w:default="1" w:styleId="4">
     <w:name w:val="Normal Table"/>
     <w:semiHidden/>
     <w:qFormat/>

</xml_diff>